<commit_message>
Commit from first repository for conflict
</commit_message>
<xml_diff>
--- a/Document.docx
+++ b/Document.docx
@@ -26,6 +26,78 @@
           <w:lang w:val="en-CA"/>
         </w:rPr>
         <w:t>Hehehe</w:t>
+      </w:r>
+    </w:p>
+    <w:p>
+      <w:pPr>
+        <w:rPr>
+          <w:lang w:val="en-CA"/>
+        </w:rPr>
+      </w:pPr>
+    </w:p>
+    <w:p>
+      <w:pPr>
+        <w:rPr>
+          <w:lang w:val="en-CA"/>
+        </w:rPr>
+      </w:pPr>
+      <w:r>
+        <w:rPr>
+          <w:lang w:val="en-CA"/>
+        </w:rPr>
+        <w:t>Bfhdxbvujkxnvjhxbjk ncjbjuvnkln c</w:t>
+      </w:r>
+    </w:p>
+    <w:p>
+      <w:pPr>
+        <w:rPr>
+          <w:lang w:val="en-CA"/>
+        </w:rPr>
+      </w:pPr>
+      <w:r>
+        <w:rPr>
+          <w:lang w:val="en-CA"/>
+        </w:rPr>
+        <w:t>Bjcujbndkjfb</w:t>
+      </w:r>
+    </w:p>
+    <w:p>
+      <w:pPr>
+        <w:rPr>
+          <w:lang w:val="en-CA"/>
+        </w:rPr>
+      </w:pPr>
+      <w:r>
+        <w:rPr>
+          <w:lang w:val="en-CA"/>
+        </w:rPr>
+        <w:t>Hbucnjkb</w:t>
+      </w:r>
+    </w:p>
+    <w:p>
+      <w:pPr>
+        <w:rPr>
+          <w:lang w:val="en-CA"/>
+        </w:rPr>
+      </w:pPr>
+      <w:r>
+        <w:rPr>
+          <w:lang w:val="en-CA"/>
+        </w:rPr>
+        <w:t>Bhu ghjnf</w:t>
+      </w:r>
+    </w:p>
+    <w:p>
+      <w:pPr>
+        <w:rPr>
+          <w:lang w:val="en-CA"/>
+        </w:rPr>
+      </w:pPr>
+      <w:r>
+        <w:rPr>
+          <w:lang w:val="en-CA"/>
+        </w:rPr>
+        <w:t>bdb</w:t>
       </w:r>
     </w:p>
     <w:p>

</xml_diff>